<commit_message>
Revised Ps 62. Haven't published to PDF yet.
</commit_message>
<xml_diff>
--- a/Psalms/062.docx
+++ b/Psalms/062.docx
@@ -286,6 +286,72 @@
           </w:tcPr>
           <w:p>
             <w:pPr>
+              <w:pStyle w:val="EnglishHangNoCoptic"/>
+            </w:pPr>
+            <w:r>
+              <w:t xml:space="preserve">2 O God, my God, I rise early </w:t>
+            </w:r>
+            <w:r>
+              <w:t>to be with</w:t>
+            </w:r>
+            <w:r>
+              <w:t xml:space="preserve"> </w:t>
+            </w:r>
+            <w:r>
+              <w:t>You;</w:t>
+            </w:r>
+          </w:p>
+          <w:p>
+            <w:pPr>
+              <w:pStyle w:val="EnglishHangNoCoptic"/>
+            </w:pPr>
+            <w:r>
+              <w:tab/>
+              <w:t xml:space="preserve">My soul thirsts for </w:t>
+            </w:r>
+            <w:r>
+              <w:t>You.</w:t>
+            </w:r>
+          </w:p>
+          <w:p>
+            <w:pPr>
+              <w:pStyle w:val="EnglishHangNoCoptic"/>
+            </w:pPr>
+            <w:r>
+              <w:tab/>
+            </w:r>
+            <w:r>
+              <w:t>How many times did</w:t>
+            </w:r>
+            <w:r>
+              <w:t xml:space="preserve"> my flesh </w:t>
+            </w:r>
+            <w:r>
+              <w:t>thirst</w:t>
+            </w:r>
+            <w:r>
+              <w:t xml:space="preserve"> for </w:t>
+            </w:r>
+            <w:proofErr w:type="gramStart"/>
+            <w:r>
+              <w:t>You</w:t>
+            </w:r>
+            <w:proofErr w:type="gramEnd"/>
+          </w:p>
+          <w:p>
+            <w:pPr>
+              <w:pStyle w:val="EnglishHangEndNoCoptic"/>
+            </w:pPr>
+            <w:r>
+              <w:tab/>
+              <w:t>in a desolate, trackless and waterless</w:t>
+            </w:r>
+            <w:r>
+              <w:t xml:space="preserve"> land?</w:t>
+            </w:r>
+          </w:p>
+          <w:p>
+            <w:pPr>
               <w:pStyle w:val="EngIndEnd"/>
             </w:pPr>
           </w:p>
@@ -517,6 +583,44 @@
           </w:tcPr>
           <w:p>
             <w:pPr>
+              <w:pStyle w:val="EnglishHangNoCoptic"/>
+            </w:pPr>
+            <w:r>
+              <w:t xml:space="preserve">3 So I appear before </w:t>
+            </w:r>
+            <w:r>
+              <w:t>You</w:t>
+            </w:r>
+            <w:r>
+              <w:t xml:space="preserve"> in the sanctuary</w:t>
+            </w:r>
+            <w:r>
+              <w:t>,</w:t>
+            </w:r>
+          </w:p>
+          <w:p>
+            <w:pPr>
+              <w:pStyle w:val="EnglishHangEndNoCoptic"/>
+            </w:pPr>
+            <w:r>
+              <w:tab/>
+              <w:t xml:space="preserve">to see </w:t>
+            </w:r>
+            <w:r>
+              <w:t>Your</w:t>
+            </w:r>
+            <w:r>
+              <w:t xml:space="preserve"> power and </w:t>
+            </w:r>
+            <w:r>
+              <w:t>Your</w:t>
+            </w:r>
+            <w:r>
+              <w:t xml:space="preserve"> glory.</w:t>
+            </w:r>
+          </w:p>
+          <w:p>
+            <w:pPr>
               <w:pStyle w:val="EngIndEnd"/>
             </w:pPr>
           </w:p>
@@ -679,6 +783,28 @@
           </w:tcPr>
           <w:p>
             <w:pPr>
+              <w:pStyle w:val="EnglishHangNoCoptic"/>
+            </w:pPr>
+            <w:r>
+              <w:t xml:space="preserve">4 </w:t>
+            </w:r>
+            <w:r>
+              <w:t>My lips will praise You,</w:t>
+            </w:r>
+          </w:p>
+          <w:p>
+            <w:pPr>
+              <w:pStyle w:val="EnglishHangEndNoCoptic"/>
+            </w:pPr>
+            <w:r>
+              <w:tab/>
+            </w:r>
+            <w:r>
+              <w:t>because Your mercy is better than life.</w:t>
+            </w:r>
+          </w:p>
+          <w:p>
+            <w:pPr>
               <w:pStyle w:val="EngIndEnd"/>
             </w:pPr>
           </w:p>
@@ -689,6 +815,7 @@
           </w:tcPr>
           <w:p>
             <w:r>
+              <w:lastRenderedPageBreak/>
               <w:t xml:space="preserve">For Thy mercy is elect, better than life; my lips shall praise Thee.  </w:t>
             </w:r>
           </w:p>
@@ -844,6 +971,43 @@
           </w:tcPr>
           <w:p>
             <w:pPr>
+              <w:pStyle w:val="EnglishHangNoCoptic"/>
+            </w:pPr>
+            <w:r>
+              <w:t xml:space="preserve">5 So I will bless </w:t>
+            </w:r>
+            <w:r>
+              <w:t>You</w:t>
+            </w:r>
+            <w:r>
+              <w:t xml:space="preserve"> </w:t>
+            </w:r>
+            <w:r>
+              <w:t>in my life;</w:t>
+            </w:r>
+          </w:p>
+          <w:p>
+            <w:pPr>
+              <w:pStyle w:val="EnglishHangEndNoCoptic"/>
+            </w:pPr>
+            <w:r>
+              <w:tab/>
+            </w:r>
+            <w:r>
+              <w:t>I will</w:t>
+            </w:r>
+            <w:r>
+              <w:t xml:space="preserve"> lift up my hands in </w:t>
+            </w:r>
+            <w:r>
+              <w:t>Your N</w:t>
+            </w:r>
+            <w:r>
+              <w:t>ame.</w:t>
+            </w:r>
+          </w:p>
+          <w:p>
+            <w:pPr>
               <w:pStyle w:val="EngIndEnd"/>
             </w:pPr>
           </w:p>
@@ -853,8 +1017,13 @@
             <w:tcW w:w="626" w:type="pct"/>
           </w:tcPr>
           <w:p>
-            <w:r>
-              <w:t xml:space="preserve">Therefore will I bless Thee in my life: in Thy Name will I lift up my hands.  </w:t>
+            <w:proofErr w:type="gramStart"/>
+            <w:r>
+              <w:t>Therefore</w:t>
+            </w:r>
+            <w:proofErr w:type="gramEnd"/>
+            <w:r>
+              <w:t xml:space="preserve"> will I bless Thee in my life: in Thy Name will I lift up my hands.  </w:t>
             </w:r>
           </w:p>
         </w:tc>
@@ -1000,6 +1169,32 @@
           </w:tcPr>
           <w:p>
             <w:pPr>
+              <w:pStyle w:val="EnglishHangNoCoptic"/>
+            </w:pPr>
+            <w:r>
+              <w:t>6 My soul is satisfied</w:t>
+            </w:r>
+            <w:r>
+              <w:t>,</w:t>
+            </w:r>
+            <w:r>
+              <w:t xml:space="preserve"> as with marrow and fatness,</w:t>
+            </w:r>
+          </w:p>
+          <w:p>
+            <w:pPr>
+              <w:pStyle w:val="EnglishHangEndNoCoptic"/>
+            </w:pPr>
+            <w:r>
+              <w:tab/>
+              <w:t xml:space="preserve">and my mouth praises </w:t>
+            </w:r>
+            <w:r>
+              <w:t>You with joyful lips.</w:t>
+            </w:r>
+          </w:p>
+          <w:p>
+            <w:pPr>
               <w:pStyle w:val="EngIndEnd"/>
             </w:pPr>
           </w:p>
@@ -1162,6 +1357,49 @@
           </w:tcPr>
           <w:p>
             <w:pPr>
+              <w:pStyle w:val="EnglishHangNoCoptic"/>
+            </w:pPr>
+            <w:r>
+              <w:t xml:space="preserve">7 </w:t>
+            </w:r>
+            <w:r>
+              <w:t>[If]</w:t>
+            </w:r>
+            <w:r>
+              <w:t xml:space="preserve"> I remember </w:t>
+            </w:r>
+            <w:r>
+              <w:t>You on my bed,</w:t>
+            </w:r>
+          </w:p>
+          <w:p>
+            <w:pPr>
+              <w:pStyle w:val="EnglishHangEndNoCoptic"/>
+            </w:pPr>
+            <w:r>
+              <w:tab/>
+            </w:r>
+            <w:r>
+              <w:t>I</w:t>
+            </w:r>
+            <w:r>
+              <w:t xml:space="preserve"> meditate on </w:t>
+            </w:r>
+            <w:r>
+              <w:t>You</w:t>
+            </w:r>
+            <w:r>
+              <w:t xml:space="preserve"> </w:t>
+            </w:r>
+            <w:r>
+              <w:t>at daybreak</w:t>
+            </w:r>
+            <w:r>
+              <w:t>,</w:t>
+            </w:r>
+          </w:p>
+          <w:p>
+            <w:pPr>
               <w:pStyle w:val="EngIndEnd"/>
             </w:pPr>
           </w:p>
@@ -1330,6 +1568,52 @@
           </w:tcPr>
           <w:p>
             <w:pPr>
+              <w:pStyle w:val="EnglishHangNoCoptic"/>
+            </w:pPr>
+            <w:r>
+              <w:t>8 f</w:t>
+            </w:r>
+            <w:r>
+              <w:t xml:space="preserve">or </w:t>
+            </w:r>
+            <w:r>
+              <w:t>You</w:t>
+            </w:r>
+            <w:r>
+              <w:t xml:space="preserve"> </w:t>
+            </w:r>
+            <w:r>
+              <w:t>became</w:t>
+            </w:r>
+            <w:r>
+              <w:t xml:space="preserve"> my Helper,</w:t>
+            </w:r>
+          </w:p>
+          <w:p>
+            <w:pPr>
+              <w:pStyle w:val="EnglishHangEndNoCoptic"/>
+            </w:pPr>
+            <w:r>
+              <w:tab/>
+              <w:t xml:space="preserve">and </w:t>
+            </w:r>
+            <w:r>
+              <w:t xml:space="preserve">I will rejoice </w:t>
+            </w:r>
+            <w:r>
+              <w:t xml:space="preserve">in the shelter of </w:t>
+            </w:r>
+            <w:proofErr w:type="gramStart"/>
+            <w:r>
+              <w:t>Your</w:t>
+            </w:r>
+            <w:proofErr w:type="gramEnd"/>
+            <w:r>
+              <w:t>.</w:t>
+            </w:r>
+          </w:p>
+          <w:p>
+            <w:pPr>
               <w:pStyle w:val="EngIndEnd"/>
             </w:pPr>
           </w:p>
@@ -1501,6 +1785,53 @@
           </w:tcPr>
           <w:p>
             <w:pPr>
+              <w:pStyle w:val="EnglishHangNoCoptic"/>
+            </w:pPr>
+            <w:r>
+              <w:lastRenderedPageBreak/>
+              <w:t xml:space="preserve">9 My soul </w:t>
+            </w:r>
+            <w:r>
+              <w:t>clung</w:t>
+            </w:r>
+            <w:r>
+              <w:rPr>
+                <w:rStyle w:val="FootnoteReference"/>
+              </w:rPr>
+              <w:footnoteReference w:id="2"/>
+            </w:r>
+            <w:r>
+              <w:t xml:space="preserve"> to </w:t>
+            </w:r>
+            <w:r>
+              <w:t>You</w:t>
+            </w:r>
+            <w:r>
+              <w:t>;</w:t>
+            </w:r>
+          </w:p>
+          <w:p>
+            <w:pPr>
+              <w:pStyle w:val="EnglishHangEndNoCoptic"/>
+            </w:pPr>
+            <w:r>
+              <w:tab/>
+            </w:r>
+            <w:r>
+              <w:t>Your</w:t>
+            </w:r>
+            <w:r>
+              <w:t xml:space="preserve"> right hand </w:t>
+            </w:r>
+            <w:r>
+              <w:t>upheld me</w:t>
+            </w:r>
+            <w:r>
+              <w:t>.</w:t>
+            </w:r>
+          </w:p>
+          <w:p>
+            <w:pPr>
               <w:pStyle w:val="EngIndEnd"/>
             </w:pPr>
           </w:p>
@@ -1511,6 +1842,7 @@
           </w:tcPr>
           <w:p>
             <w:r>
+              <w:lastRenderedPageBreak/>
               <w:t xml:space="preserve">My soul has cleaved after Thee and Thy right hand has supported me.  </w:t>
             </w:r>
           </w:p>
@@ -1654,6 +1986,40 @@
           </w:tcPr>
           <w:p>
             <w:pPr>
+              <w:pStyle w:val="EnglishHangNoCoptic"/>
+            </w:pPr>
+            <w:r>
+              <w:t xml:space="preserve">10 But those who </w:t>
+            </w:r>
+            <w:r>
+              <w:t>sought</w:t>
+            </w:r>
+            <w:r>
+              <w:t xml:space="preserve"> my soul</w:t>
+            </w:r>
+            <w:r>
+              <w:t xml:space="preserve"> for no good reason;</w:t>
+            </w:r>
+          </w:p>
+          <w:p>
+            <w:pPr>
+              <w:pStyle w:val="EnglishHangEndNoCoptic"/>
+            </w:pPr>
+            <w:r>
+              <w:tab/>
+            </w:r>
+            <w:r>
+              <w:t>they will</w:t>
+            </w:r>
+            <w:r>
+              <w:t xml:space="preserve"> go into </w:t>
+            </w:r>
+            <w:r>
+              <w:t>the deepest parts of the earth;</w:t>
+            </w:r>
+          </w:p>
+          <w:p>
+            <w:pPr>
               <w:pStyle w:val="EngIndEnd"/>
             </w:pPr>
           </w:p>
@@ -1804,6 +2170,47 @@
           </w:tcPr>
           <w:p>
             <w:pPr>
+              <w:pStyle w:val="EnglishHangNoCoptic"/>
+            </w:pPr>
+            <w:r>
+              <w:t>11 t</w:t>
+            </w:r>
+            <w:r>
+              <w:t xml:space="preserve">hey </w:t>
+            </w:r>
+            <w:r>
+              <w:t>will</w:t>
+            </w:r>
+            <w:r>
+              <w:t xml:space="preserve"> be </w:t>
+            </w:r>
+            <w:r>
+              <w:t>given over</w:t>
+            </w:r>
+            <w:r>
+              <w:t xml:space="preserve"> to the edge of the sword;</w:t>
+            </w:r>
+          </w:p>
+          <w:p>
+            <w:pPr>
+              <w:pStyle w:val="EnglishHangEndNoCoptic"/>
+            </w:pPr>
+            <w:r>
+              <w:tab/>
+              <w:t>they will</w:t>
+            </w:r>
+            <w:r>
+              <w:t xml:space="preserve"> be </w:t>
+            </w:r>
+            <w:r>
+              <w:t>a portion</w:t>
+            </w:r>
+            <w:r>
+              <w:t xml:space="preserve"> for foxes.</w:t>
+            </w:r>
+          </w:p>
+          <w:p>
+            <w:pPr>
               <w:pStyle w:val="EngIndEnd"/>
             </w:pPr>
           </w:p>
@@ -1814,7 +2221,15 @@
           </w:tcPr>
           <w:p>
             <w:r>
-              <w:t xml:space="preserve">they shall be delivered into the hand of the sword, they shall become portions for foxes.  </w:t>
+              <w:t xml:space="preserve">they shall be delivered into the hand of the </w:t>
+            </w:r>
+            <w:proofErr w:type="gramStart"/>
+            <w:r>
+              <w:t>sword,</w:t>
+            </w:r>
+            <w:proofErr w:type="gramEnd"/>
+            <w:r>
+              <w:t xml:space="preserve"> they shall become portions for foxes.  </w:t>
             </w:r>
           </w:p>
         </w:tc>
@@ -1851,12 +2266,7 @@
               <w:pStyle w:val="EngIndEnd"/>
             </w:pPr>
             <w:r>
-              <w:t>prey</w:t>
-            </w:r>
-            <w:bookmarkStart w:id="0" w:name="_GoBack"/>
-            <w:bookmarkEnd w:id="0"/>
-            <w:r>
-              <w:t xml:space="preserve"> for foxes they shall be.</w:t>
+              <w:t>prey for foxes they shall be.</w:t>
             </w:r>
           </w:p>
         </w:tc>
@@ -1971,8 +2381,69 @@
           </w:tcPr>
           <w:p>
             <w:pPr>
-              <w:pStyle w:val="EngIndEnd"/>
-            </w:pPr>
+              <w:pStyle w:val="EnglishHangNoCoptic"/>
+            </w:pPr>
+            <w:r>
+              <w:t xml:space="preserve">12 But the king </w:t>
+            </w:r>
+            <w:r>
+              <w:t>will</w:t>
+            </w:r>
+            <w:r>
+              <w:t xml:space="preserve"> </w:t>
+            </w:r>
+            <w:r>
+              <w:t>be glad</w:t>
+            </w:r>
+            <w:r>
+              <w:t xml:space="preserve"> in God;</w:t>
+            </w:r>
+          </w:p>
+          <w:p>
+            <w:pPr>
+              <w:pStyle w:val="EnglishHangNoCoptic"/>
+            </w:pPr>
+            <w:r>
+              <w:tab/>
+              <w:t>all who swear by Him will</w:t>
+            </w:r>
+            <w:r>
+              <w:t xml:space="preserve"> be praised,</w:t>
+            </w:r>
+          </w:p>
+          <w:p>
+            <w:pPr>
+              <w:pStyle w:val="EnglishHangEndNoCoptic"/>
+            </w:pPr>
+            <w:r>
+              <w:tab/>
+              <w:t>for the mouth</w:t>
+            </w:r>
+            <w:r>
+              <w:t>s</w:t>
+            </w:r>
+            <w:r>
+              <w:t xml:space="preserve"> </w:t>
+            </w:r>
+            <w:r>
+              <w:t>speaking unrighteous things</w:t>
+            </w:r>
+            <w:r>
+              <w:t xml:space="preserve"> </w:t>
+            </w:r>
+            <w:r>
+              <w:t>will</w:t>
+            </w:r>
+            <w:r>
+              <w:t xml:space="preserve"> be stopped.</w:t>
+            </w:r>
+          </w:p>
+          <w:p>
+            <w:pPr>
+              <w:pStyle w:val="EngIndEnd"/>
+            </w:pPr>
+            <w:bookmarkStart w:id="0" w:name="_GoBack"/>
+            <w:bookmarkEnd w:id="0"/>
           </w:p>
         </w:tc>
         <w:tc>
@@ -2195,6 +2666,28 @@
       </w:r>
       <w:r>
         <w:t xml:space="preserve"> ‘What is this glue? It is love.’ says St. Augustine.</w:t>
+      </w:r>
+    </w:p>
+  </w:footnote>
+  <w:footnote w:id="2">
+    <w:p>
+      <w:pPr>
+        <w:pStyle w:val="footnote"/>
+      </w:pPr>
+      <w:r>
+        <w:rPr>
+          <w:rStyle w:val="FootnoteReference"/>
+        </w:rPr>
+        <w:footnoteRef/>
+      </w:r>
+      <w:r>
+        <w:t xml:space="preserve"> </w:t>
+      </w:r>
+      <w:r>
+        <w:t xml:space="preserve">[JS] Fr. Lazarus has “My soul is glued to You”: </w:t>
+      </w:r>
+      <w:r>
+        <w:t>‘What is this glue? It is love.’ says St. Augustine.</w:t>
       </w:r>
     </w:p>
   </w:footnote>
@@ -3565,7 +4058,7 @@
 </file>
 
 <file path=customXml/itemProps1.xml><?xml version="1.0" encoding="utf-8"?>
-<ds:datastoreItem xmlns:ds="http://schemas.openxmlformats.org/officeDocument/2006/customXml" ds:itemID="{F5FAC2FB-9003-0F48-8E58-2014B3EB2698}">
+<ds:datastoreItem xmlns:ds="http://schemas.openxmlformats.org/officeDocument/2006/customXml" ds:itemID="{D734DDC4-37AE-8642-9F51-E753F45F3126}">
   <ds:schemaRefs>
     <ds:schemaRef ds:uri="http://schemas.openxmlformats.org/officeDocument/2006/bibliography"/>
   </ds:schemaRefs>

</xml_diff>